<commit_message>
Added Android manual from Jasper
</commit_message>
<xml_diff>
--- a/User Manual.docx
+++ b/User Manual.docx
@@ -41,192 +41,186 @@
         <w:rPr>
           <w:color w:val="000000"/>
         </w:rPr>
-        <w:t>T</w:t>
-      </w:r>
+        <w:t xml:space="preserve">To get started open the executable file from ’Executables’ and then ‘Java Application’ folders. </w:t>
+      </w:r>
+      <w:r>
+        <w:rPr>
+          <w:b/>
+          <w:color w:val="000000"/>
+        </w:rPr>
+        <w:t xml:space="preserve">IMPORTANT! </w:t>
+      </w:r>
+      <w:r>
+        <w:rPr>
+          <w:color w:val="000000"/>
+        </w:rPr>
+        <w:t>Please</w:t>
+      </w:r>
+      <w:r>
+        <w:rPr>
+          <w:b/>
+          <w:color w:val="000000"/>
+        </w:rPr>
+        <w:t xml:space="preserve"> </w:t>
+      </w:r>
+      <w:r>
+        <w:rPr>
+          <w:color w:val="000000"/>
+        </w:rPr>
+        <w:t>use version 1.2 (latest/final).</w:t>
+      </w:r>
+    </w:p>
+    <w:p>
+      <w:pPr>
+        <w:spacing w:after="0"/>
+        <w:rPr>
+          <w:color w:val="000000"/>
+        </w:rPr>
+      </w:pPr>
+    </w:p>
+    <w:p>
+      <w:pPr>
+        <w:spacing w:after="0"/>
+        <w:rPr>
+          <w:color w:val="000000"/>
+        </w:rPr>
+      </w:pPr>
+      <w:r>
+        <w:rPr>
+          <w:color w:val="000000"/>
+        </w:rPr>
+        <w:t>When started, the user will be prompted with Login information to enter.</w:t>
+      </w:r>
+    </w:p>
+    <w:p>
+      <w:pPr>
+        <w:spacing w:after="0"/>
+        <w:rPr>
+          <w:color w:val="000000"/>
+        </w:rPr>
+      </w:pPr>
+      <w:r>
+        <w:rPr>
+          <w:color w:val="000000"/>
+        </w:rPr>
+        <w:t xml:space="preserve">To access </w:t>
+      </w:r>
+      <w:r>
+        <w:rPr>
+          <w:b/>
+          <w:color w:val="000000"/>
+        </w:rPr>
+        <w:t>Admin</w:t>
+      </w:r>
+      <w:r>
+        <w:rPr>
+          <w:color w:val="000000"/>
+        </w:rPr>
+        <w:t xml:space="preserve"> functionality - please type in ‘</w:t>
+      </w:r>
+      <w:r>
+        <w:rPr>
+          <w:b/>
+          <w:color w:val="000000"/>
+        </w:rPr>
+        <w:t>admin’</w:t>
+      </w:r>
+      <w:r>
+        <w:rPr>
+          <w:color w:val="000000"/>
+        </w:rPr>
+        <w:t xml:space="preserve"> / ‘</w:t>
+      </w:r>
+      <w:r>
+        <w:rPr>
+          <w:b/>
+          <w:color w:val="000000"/>
+        </w:rPr>
+        <w:t>admin’</w:t>
+      </w:r>
+      <w:r>
+        <w:rPr>
+          <w:color w:val="000000"/>
+        </w:rPr>
+        <w:t xml:space="preserve"> in username &amp; password fields.</w:t>
+      </w:r>
+    </w:p>
+    <w:p>
+      <w:pPr>
+        <w:spacing w:after="0"/>
+        <w:rPr>
+          <w:color w:val="000000"/>
+        </w:rPr>
+      </w:pPr>
+      <w:r>
+        <w:rPr>
+          <w:color w:val="000000"/>
+        </w:rPr>
+        <w:t xml:space="preserve">To access </w:t>
+      </w:r>
+      <w:r>
+        <w:rPr>
+          <w:b/>
+          <w:color w:val="000000"/>
+        </w:rPr>
+        <w:t>Mechanic</w:t>
+      </w:r>
+      <w:r>
+        <w:rPr>
+          <w:color w:val="000000"/>
+        </w:rPr>
+        <w:t xml:space="preserve"> functionality - please type in </w:t>
+      </w:r>
+      <w:r>
+        <w:rPr>
+          <w:b/>
+          <w:color w:val="000000"/>
+        </w:rPr>
+        <w:t>‘mechanic’</w:t>
+      </w:r>
+      <w:r>
+        <w:rPr>
+          <w:color w:val="000000"/>
+        </w:rPr>
+        <w:t xml:space="preserve"> /</w:t>
+      </w:r>
+      <w:r>
+        <w:rPr>
+          <w:b/>
+          <w:color w:val="000000"/>
+        </w:rPr>
+        <w:t xml:space="preserve"> ‘mechanic’ </w:t>
+      </w:r>
+      <w:r>
+        <w:rPr>
+          <w:color w:val="000000"/>
+        </w:rPr>
+        <w:t>in username &amp; password fields.</w:t>
+      </w:r>
+    </w:p>
+    <w:p>
+      <w:pPr>
+        <w:spacing w:after="0"/>
+        <w:rPr>
+          <w:color w:val="000000"/>
+        </w:rPr>
+      </w:pPr>
+      <w:r>
+        <w:rPr>
+          <w:color w:val="000000"/>
+        </w:rPr>
+        <w:t>These credentials are just for demonstration purposes.</w:t>
+      </w:r>
+    </w:p>
+    <w:p>
+      <w:pPr>
+        <w:spacing w:after="0"/>
+        <w:rPr>
+          <w:color w:val="000000"/>
+        </w:rPr>
+      </w:pPr>
       <w:bookmarkStart w:id="0" w:name="_GoBack"/>
       <w:bookmarkEnd w:id="0"/>
-      <w:r>
-        <w:rPr>
-          <w:color w:val="000000"/>
-        </w:rPr>
-        <w:t xml:space="preserve">o get started open the executable file from ’Executables’ and then ‘Java Application’ folders. </w:t>
-      </w:r>
-      <w:r>
-        <w:rPr>
-          <w:b/>
-          <w:color w:val="000000"/>
-        </w:rPr>
-        <w:t xml:space="preserve">IMPORTANT! </w:t>
-      </w:r>
-      <w:r>
-        <w:rPr>
-          <w:color w:val="000000"/>
-        </w:rPr>
-        <w:t>Please</w:t>
-      </w:r>
-      <w:r>
-        <w:rPr>
-          <w:b/>
-          <w:color w:val="000000"/>
-        </w:rPr>
-        <w:t xml:space="preserve"> </w:t>
-      </w:r>
-      <w:r>
-        <w:rPr>
-          <w:color w:val="000000"/>
-        </w:rPr>
-        <w:t>use version 1.2 (latest/final).</w:t>
-      </w:r>
-    </w:p>
-    <w:p>
-      <w:pPr>
-        <w:spacing w:after="0"/>
-        <w:rPr>
-          <w:color w:val="000000"/>
-        </w:rPr>
-      </w:pPr>
-    </w:p>
-    <w:p>
-      <w:pPr>
-        <w:spacing w:after="0"/>
-        <w:rPr>
-          <w:color w:val="000000"/>
-        </w:rPr>
-      </w:pPr>
-      <w:r>
-        <w:rPr>
-          <w:color w:val="000000"/>
-        </w:rPr>
-        <w:t>When started, the user will be prompted with Login information to enter.</w:t>
-      </w:r>
-    </w:p>
-    <w:p>
-      <w:pPr>
-        <w:spacing w:after="0"/>
-        <w:rPr>
-          <w:color w:val="000000"/>
-        </w:rPr>
-      </w:pPr>
-      <w:r>
-        <w:rPr>
-          <w:color w:val="000000"/>
-        </w:rPr>
-        <w:t xml:space="preserve">To access </w:t>
-      </w:r>
-      <w:r>
-        <w:rPr>
-          <w:b/>
-          <w:color w:val="000000"/>
-        </w:rPr>
-        <w:t>Admin</w:t>
-      </w:r>
-      <w:r>
-        <w:rPr>
-          <w:color w:val="000000"/>
-        </w:rPr>
-        <w:t xml:space="preserve"> functionality - please type in ‘</w:t>
-      </w:r>
-      <w:r>
-        <w:rPr>
-          <w:b/>
-          <w:color w:val="000000"/>
-        </w:rPr>
-        <w:t>admin’</w:t>
-      </w:r>
-      <w:r>
-        <w:rPr>
-          <w:color w:val="000000"/>
-        </w:rPr>
-        <w:t xml:space="preserve"> / ‘</w:t>
-      </w:r>
-      <w:r>
-        <w:rPr>
-          <w:b/>
-          <w:color w:val="000000"/>
-        </w:rPr>
-        <w:t>admin’</w:t>
-      </w:r>
-      <w:r>
-        <w:rPr>
-          <w:color w:val="000000"/>
-        </w:rPr>
-        <w:t xml:space="preserve"> in username &amp; password fields.</w:t>
-      </w:r>
-    </w:p>
-    <w:p>
-      <w:pPr>
-        <w:spacing w:after="0"/>
-        <w:rPr>
-          <w:color w:val="000000"/>
-        </w:rPr>
-      </w:pPr>
-      <w:r>
-        <w:rPr>
-          <w:color w:val="000000"/>
-        </w:rPr>
-        <w:t xml:space="preserve">To access </w:t>
-      </w:r>
-      <w:r>
-        <w:rPr>
-          <w:b/>
-          <w:color w:val="000000"/>
-        </w:rPr>
-        <w:t>Mechanic</w:t>
-      </w:r>
-      <w:r>
-        <w:rPr>
-          <w:color w:val="000000"/>
-        </w:rPr>
-        <w:t xml:space="preserve"> functionality - please type in </w:t>
-      </w:r>
-      <w:r>
-        <w:rPr>
-          <w:b/>
-          <w:color w:val="000000"/>
-        </w:rPr>
-        <w:t>‘mechanic’</w:t>
-      </w:r>
-      <w:r>
-        <w:rPr>
-          <w:color w:val="000000"/>
-        </w:rPr>
-        <w:t xml:space="preserve"> /</w:t>
-      </w:r>
-      <w:r>
-        <w:rPr>
-          <w:b/>
-          <w:color w:val="000000"/>
-        </w:rPr>
-        <w:t xml:space="preserve"> ‘mechanic’ </w:t>
-      </w:r>
-      <w:r>
-        <w:rPr>
-          <w:color w:val="000000"/>
-        </w:rPr>
-        <w:t>in username &amp; password fields.</w:t>
-      </w:r>
-    </w:p>
-    <w:p>
-      <w:pPr>
-        <w:spacing w:after="0"/>
-        <w:rPr>
-          <w:color w:val="000000"/>
-        </w:rPr>
-      </w:pPr>
-      <w:r>
-        <w:rPr>
-          <w:color w:val="000000"/>
-        </w:rPr>
-        <w:t>These credentials are just for demonstration purposes.</w:t>
-      </w:r>
-    </w:p>
-    <w:p>
-      <w:pPr>
-        <w:spacing w:after="0"/>
-        <w:rPr>
-          <w:color w:val="000000"/>
-        </w:rPr>
-      </w:pPr>
     </w:p>
     <w:p>
       <w:pPr>
@@ -559,13 +553,7 @@
         <w:rPr>
           <w:color w:val="000000"/>
         </w:rPr>
-        <w:t xml:space="preserve">The user </w:t>
-      </w:r>
-      <w:r>
-        <w:rPr>
-          <w:color w:val="000000"/>
-        </w:rPr>
-        <w:t>is also prompted a test results criteria to be entered Pass &amp; Fail.</w:t>
+        <w:t>The user is also prompted a test results criteria to be entered Pass &amp; Fail.</w:t>
       </w:r>
     </w:p>
     <w:p>
@@ -660,6 +648,672 @@
         </w:rPr>
         <w:tab/>
         <w:t>Clicking LOG OUT forces the user out of the session and displaying login page again</w:t>
+      </w:r>
+    </w:p>
+    <w:p>
+      <w:pPr>
+        <w:spacing w:after="0"/>
+      </w:pPr>
+    </w:p>
+    <w:p>
+      <w:pPr>
+        <w:spacing w:after="0"/>
+      </w:pPr>
+    </w:p>
+    <w:p>
+      <w:pPr>
+        <w:spacing w:after="0" w:line="360" w:lineRule="auto"/>
+        <w:rPr>
+          <w:b/>
+          <w:color w:val="000000"/>
+          <w:sz w:val="36"/>
+          <w:szCs w:val="36"/>
+        </w:rPr>
+      </w:pPr>
+      <w:r>
+        <w:rPr>
+          <w:b/>
+          <w:color w:val="000000"/>
+          <w:sz w:val="36"/>
+          <w:szCs w:val="36"/>
+          <w:lang w:eastAsia="zh-CN"/>
+        </w:rPr>
+        <w:t>Android</w:t>
+      </w:r>
+      <w:r>
+        <w:rPr>
+          <w:b/>
+          <w:color w:val="000000"/>
+          <w:sz w:val="36"/>
+          <w:szCs w:val="36"/>
+        </w:rPr>
+        <w:t xml:space="preserve"> Application</w:t>
+      </w:r>
+    </w:p>
+    <w:p>
+      <w:pPr>
+        <w:spacing w:after="0" w:line="360" w:lineRule="auto"/>
+        <w:rPr>
+          <w:color w:val="000000"/>
+          <w:lang w:eastAsia="zh-CN"/>
+        </w:rPr>
+      </w:pPr>
+    </w:p>
+    <w:p>
+      <w:pPr>
+        <w:spacing w:after="0" w:line="360" w:lineRule="auto"/>
+        <w:rPr>
+          <w:color w:val="000000"/>
+          <w:lang w:eastAsia="zh-CN"/>
+        </w:rPr>
+      </w:pPr>
+      <w:r>
+        <w:rPr>
+          <w:color w:val="000000"/>
+          <w:lang w:eastAsia="zh-CN"/>
+        </w:rPr>
+        <w:t>Download APK into your mobile phone. Then click it and install.</w:t>
+      </w:r>
+    </w:p>
+    <w:p>
+      <w:pPr>
+        <w:spacing w:after="0" w:line="360" w:lineRule="auto"/>
+        <w:rPr>
+          <w:color w:val="000000"/>
+        </w:rPr>
+      </w:pPr>
+    </w:p>
+    <w:p>
+      <w:pPr>
+        <w:spacing w:after="0" w:line="360" w:lineRule="auto"/>
+        <w:rPr>
+          <w:color w:val="000000"/>
+        </w:rPr>
+      </w:pPr>
+      <w:r>
+        <w:rPr>
+          <w:color w:val="000000"/>
+        </w:rPr>
+        <w:t>When started, the user will be prompted with Login information to enter.</w:t>
+      </w:r>
+    </w:p>
+    <w:p>
+      <w:pPr>
+        <w:spacing w:after="0" w:line="360" w:lineRule="auto"/>
+        <w:rPr>
+          <w:color w:val="000000"/>
+        </w:rPr>
+      </w:pPr>
+      <w:r>
+        <w:rPr>
+          <w:color w:val="000000"/>
+        </w:rPr>
+        <w:t xml:space="preserve">To access </w:t>
+      </w:r>
+      <w:r>
+        <w:rPr>
+          <w:b/>
+          <w:color w:val="000000"/>
+        </w:rPr>
+        <w:t>Admin</w:t>
+      </w:r>
+      <w:r>
+        <w:rPr>
+          <w:color w:val="000000"/>
+        </w:rPr>
+        <w:t xml:space="preserve"> functionality - please type in ‘</w:t>
+      </w:r>
+      <w:r>
+        <w:rPr>
+          <w:b/>
+          <w:color w:val="000000"/>
+        </w:rPr>
+        <w:t>admin’</w:t>
+      </w:r>
+      <w:r>
+        <w:rPr>
+          <w:color w:val="000000"/>
+        </w:rPr>
+        <w:t xml:space="preserve"> / ‘</w:t>
+      </w:r>
+      <w:r>
+        <w:rPr>
+          <w:b/>
+          <w:color w:val="000000"/>
+        </w:rPr>
+        <w:t>admin’</w:t>
+      </w:r>
+      <w:r>
+        <w:rPr>
+          <w:color w:val="000000"/>
+        </w:rPr>
+        <w:t xml:space="preserve"> in username &amp; password fields.</w:t>
+      </w:r>
+    </w:p>
+    <w:p>
+      <w:pPr>
+        <w:spacing w:after="0" w:line="360" w:lineRule="auto"/>
+        <w:rPr>
+          <w:color w:val="000000"/>
+        </w:rPr>
+      </w:pPr>
+      <w:r>
+        <w:rPr>
+          <w:color w:val="000000"/>
+        </w:rPr>
+        <w:t xml:space="preserve">To access </w:t>
+      </w:r>
+      <w:r>
+        <w:rPr>
+          <w:b/>
+          <w:color w:val="000000"/>
+        </w:rPr>
+        <w:t>Mechanic</w:t>
+      </w:r>
+      <w:r>
+        <w:rPr>
+          <w:color w:val="000000"/>
+        </w:rPr>
+        <w:t xml:space="preserve"> functionality - please type in </w:t>
+      </w:r>
+      <w:r>
+        <w:rPr>
+          <w:b/>
+          <w:color w:val="000000"/>
+        </w:rPr>
+        <w:t>‘mechanic’</w:t>
+      </w:r>
+      <w:r>
+        <w:rPr>
+          <w:color w:val="000000"/>
+        </w:rPr>
+        <w:t xml:space="preserve"> /</w:t>
+      </w:r>
+      <w:r>
+        <w:rPr>
+          <w:b/>
+          <w:color w:val="000000"/>
+        </w:rPr>
+        <w:t xml:space="preserve"> ‘mechanic’ </w:t>
+      </w:r>
+      <w:r>
+        <w:rPr>
+          <w:color w:val="000000"/>
+        </w:rPr>
+        <w:t>in username &amp; password fields.</w:t>
+      </w:r>
+    </w:p>
+    <w:p>
+      <w:pPr>
+        <w:spacing w:after="0" w:line="360" w:lineRule="auto"/>
+        <w:rPr>
+          <w:color w:val="000000"/>
+          <w:lang w:eastAsia="zh-CN"/>
+        </w:rPr>
+      </w:pPr>
+      <w:r>
+        <w:rPr>
+          <w:color w:val="000000"/>
+        </w:rPr>
+        <w:t>These credentials are just for demonstration purposes.</w:t>
+      </w:r>
+    </w:p>
+    <w:p>
+      <w:pPr>
+        <w:spacing w:after="0" w:line="360" w:lineRule="auto"/>
+        <w:rPr>
+          <w:color w:val="000000"/>
+          <w:lang w:eastAsia="zh-CN"/>
+        </w:rPr>
+      </w:pPr>
+    </w:p>
+    <w:p>
+      <w:pPr>
+        <w:spacing w:after="0" w:line="360" w:lineRule="auto"/>
+        <w:rPr>
+          <w:color w:val="000000"/>
+          <w:lang w:eastAsia="zh-CN"/>
+        </w:rPr>
+      </w:pPr>
+      <w:r>
+        <w:rPr>
+          <w:color w:val="000000"/>
+          <w:lang w:eastAsia="zh-CN"/>
+        </w:rPr>
+        <w:t>Once the functionality of ‘Remember me’ is selected, the user will be logged in automatically without type in username and password.</w:t>
+      </w:r>
+    </w:p>
+    <w:p>
+      <w:pPr>
+        <w:spacing w:after="0" w:line="360" w:lineRule="auto"/>
+        <w:rPr>
+          <w:color w:val="000000"/>
+          <w:lang w:eastAsia="zh-CN"/>
+        </w:rPr>
+      </w:pPr>
+    </w:p>
+    <w:p>
+      <w:pPr>
+        <w:spacing w:after="0" w:line="360" w:lineRule="auto"/>
+        <w:rPr>
+          <w:color w:val="000000"/>
+          <w:lang w:eastAsia="zh-CN"/>
+        </w:rPr>
+      </w:pPr>
+      <w:r>
+        <w:rPr>
+          <w:color w:val="000000"/>
+          <w:lang w:eastAsia="zh-CN"/>
+        </w:rPr>
+        <w:t>To access Sign Up functionality, please click ‘Sign Up’ to go to ‘Registration’ page. ‘Name’, ‘</w:t>
+      </w:r>
+      <w:proofErr w:type="spellStart"/>
+      <w:r>
+        <w:rPr>
+          <w:color w:val="000000"/>
+          <w:lang w:eastAsia="zh-CN"/>
+        </w:rPr>
+        <w:t>LoginName</w:t>
+      </w:r>
+      <w:proofErr w:type="spellEnd"/>
+      <w:r>
+        <w:rPr>
+          <w:color w:val="000000"/>
+          <w:lang w:eastAsia="zh-CN"/>
+        </w:rPr>
+        <w:t>’ and ‘Password’ are needed. ‘Photo’ is optional. The user also needs to choose a garage and to register as an administrator or mechanic. Once sign up is completed, it will turn to log in page.</w:t>
+      </w:r>
+    </w:p>
+    <w:p>
+      <w:pPr>
+        <w:spacing w:after="0" w:line="360" w:lineRule="auto"/>
+        <w:rPr>
+          <w:color w:val="000000"/>
+        </w:rPr>
+      </w:pPr>
+    </w:p>
+    <w:p>
+      <w:pPr>
+        <w:spacing w:after="0" w:line="360" w:lineRule="auto"/>
+        <w:rPr>
+          <w:b/>
+          <w:color w:val="000000"/>
+          <w:lang w:eastAsia="zh-CN"/>
+        </w:rPr>
+      </w:pPr>
+      <w:r>
+        <w:rPr>
+          <w:b/>
+          <w:color w:val="000000"/>
+        </w:rPr>
+        <w:t>Admin</w:t>
+      </w:r>
+    </w:p>
+    <w:p>
+      <w:pPr>
+        <w:spacing w:after="0" w:line="360" w:lineRule="auto"/>
+        <w:rPr>
+          <w:b/>
+          <w:color w:val="000000"/>
+          <w:lang w:eastAsia="zh-CN"/>
+        </w:rPr>
+      </w:pPr>
+    </w:p>
+    <w:p>
+      <w:pPr>
+        <w:spacing w:after="0" w:line="360" w:lineRule="auto"/>
+        <w:rPr>
+          <w:color w:val="000000"/>
+          <w:lang w:eastAsia="zh-CN"/>
+        </w:rPr>
+      </w:pPr>
+      <w:r>
+        <w:rPr>
+          <w:color w:val="000000"/>
+          <w:lang w:eastAsia="zh-CN"/>
+        </w:rPr>
+        <w:t>After log in as an administrator, the user will come to the ‘Test Result’ page.</w:t>
+      </w:r>
+    </w:p>
+    <w:p>
+      <w:pPr>
+        <w:pStyle w:val="ListParagraph"/>
+        <w:numPr>
+          <w:ilvl w:val="0"/>
+          <w:numId w:val="1"/>
+        </w:numPr>
+        <w:spacing w:after="0" w:line="360" w:lineRule="auto"/>
+        <w:ind w:firstLineChars="0"/>
+        <w:rPr>
+          <w:color w:val="000000"/>
+          <w:lang w:eastAsia="zh-CN"/>
+        </w:rPr>
+      </w:pPr>
+      <w:r>
+        <w:rPr>
+          <w:color w:val="000000"/>
+          <w:lang w:eastAsia="zh-CN"/>
+        </w:rPr>
+        <w:t>Click ‘SELECT DATE’ to choose a start date</w:t>
+      </w:r>
+    </w:p>
+    <w:p>
+      <w:pPr>
+        <w:pStyle w:val="ListParagraph"/>
+        <w:numPr>
+          <w:ilvl w:val="0"/>
+          <w:numId w:val="1"/>
+        </w:numPr>
+        <w:spacing w:after="0" w:line="360" w:lineRule="auto"/>
+        <w:ind w:firstLineChars="0"/>
+        <w:rPr>
+          <w:color w:val="000000"/>
+          <w:lang w:eastAsia="zh-CN"/>
+        </w:rPr>
+      </w:pPr>
+      <w:r>
+        <w:rPr>
+          <w:color w:val="000000"/>
+          <w:lang w:eastAsia="zh-CN"/>
+        </w:rPr>
+        <w:t>Click ‘SELECT FINISH DATE’ to choose a fish date</w:t>
+      </w:r>
+    </w:p>
+    <w:p>
+      <w:pPr>
+        <w:pStyle w:val="ListParagraph"/>
+        <w:numPr>
+          <w:ilvl w:val="0"/>
+          <w:numId w:val="1"/>
+        </w:numPr>
+        <w:spacing w:after="0" w:line="360" w:lineRule="auto"/>
+        <w:ind w:firstLineChars="0"/>
+        <w:rPr>
+          <w:color w:val="000000"/>
+          <w:lang w:eastAsia="zh-CN"/>
+        </w:rPr>
+      </w:pPr>
+      <w:r>
+        <w:rPr>
+          <w:color w:val="000000"/>
+          <w:lang w:eastAsia="zh-CN"/>
+        </w:rPr>
+        <w:t>Click ‘SUBMIT’</w:t>
+      </w:r>
+    </w:p>
+    <w:p>
+      <w:pPr>
+        <w:spacing w:after="0" w:line="360" w:lineRule="auto"/>
+        <w:rPr>
+          <w:color w:val="000000"/>
+          <w:lang w:eastAsia="zh-CN"/>
+        </w:rPr>
+      </w:pPr>
+      <w:r>
+        <w:rPr>
+          <w:color w:val="000000"/>
+          <w:lang w:eastAsia="zh-CN"/>
+        </w:rPr>
+        <w:t>Then test results from all garages will be listed below. Click any one to check detailed information. To return to previous page, please click the small arrow on the upper-left corner.</w:t>
+      </w:r>
+    </w:p>
+    <w:p>
+      <w:pPr>
+        <w:spacing w:after="0" w:line="360" w:lineRule="auto"/>
+        <w:rPr>
+          <w:color w:val="000000"/>
+          <w:lang w:eastAsia="zh-CN"/>
+        </w:rPr>
+      </w:pPr>
+    </w:p>
+    <w:p>
+      <w:pPr>
+        <w:spacing w:after="0" w:line="360" w:lineRule="auto"/>
+        <w:rPr>
+          <w:color w:val="000000"/>
+          <w:lang w:eastAsia="zh-CN"/>
+        </w:rPr>
+      </w:pPr>
+      <w:r>
+        <w:rPr>
+          <w:color w:val="000000"/>
+          <w:lang w:eastAsia="zh-CN"/>
+        </w:rPr>
+        <w:t>Please note: the user can either click the icon on the upper-left corner or simply slide the screen to get to the ‘CATEGORY’ menu, where two options can be clicked – ‘ Test Result’ and ‘Log Out’.</w:t>
+      </w:r>
+    </w:p>
+    <w:p>
+      <w:pPr>
+        <w:spacing w:after="0" w:line="360" w:lineRule="auto"/>
+        <w:rPr>
+          <w:b/>
+          <w:color w:val="000000"/>
+        </w:rPr>
+      </w:pPr>
+    </w:p>
+    <w:p>
+      <w:pPr>
+        <w:spacing w:after="0" w:line="360" w:lineRule="auto"/>
+        <w:rPr>
+          <w:b/>
+          <w:color w:val="000000"/>
+          <w:lang w:eastAsia="zh-CN"/>
+        </w:rPr>
+      </w:pPr>
+      <w:r>
+        <w:rPr>
+          <w:b/>
+          <w:color w:val="000000"/>
+        </w:rPr>
+        <w:t>Mechanic</w:t>
+      </w:r>
+    </w:p>
+    <w:p>
+      <w:pPr>
+        <w:spacing w:after="0" w:line="360" w:lineRule="auto"/>
+        <w:rPr>
+          <w:b/>
+          <w:color w:val="000000"/>
+          <w:lang w:eastAsia="zh-CN"/>
+        </w:rPr>
+      </w:pPr>
+    </w:p>
+    <w:p>
+      <w:pPr>
+        <w:spacing w:after="0" w:line="360" w:lineRule="auto"/>
+        <w:rPr>
+          <w:color w:val="000000"/>
+          <w:lang w:eastAsia="zh-CN"/>
+        </w:rPr>
+      </w:pPr>
+      <w:r>
+        <w:rPr>
+          <w:color w:val="000000"/>
+          <w:lang w:eastAsia="zh-CN"/>
+        </w:rPr>
+        <w:t xml:space="preserve">After log in as a mechanic, the user will come to the ‘Booking List’ page. </w:t>
+      </w:r>
+    </w:p>
+    <w:p>
+      <w:pPr>
+        <w:pStyle w:val="ListParagraph"/>
+        <w:numPr>
+          <w:ilvl w:val="0"/>
+          <w:numId w:val="2"/>
+        </w:numPr>
+        <w:spacing w:after="0" w:line="360" w:lineRule="auto"/>
+        <w:ind w:firstLineChars="0"/>
+        <w:rPr>
+          <w:color w:val="000000"/>
+          <w:lang w:eastAsia="zh-CN"/>
+        </w:rPr>
+      </w:pPr>
+      <w:r>
+        <w:rPr>
+          <w:color w:val="000000"/>
+          <w:lang w:eastAsia="zh-CN"/>
+        </w:rPr>
+        <w:t xml:space="preserve">All booking information from the user’s own garage has already listed below. </w:t>
+      </w:r>
+    </w:p>
+    <w:p>
+      <w:pPr>
+        <w:pStyle w:val="ListParagraph"/>
+        <w:numPr>
+          <w:ilvl w:val="0"/>
+          <w:numId w:val="2"/>
+        </w:numPr>
+        <w:spacing w:after="0" w:line="360" w:lineRule="auto"/>
+        <w:ind w:firstLineChars="0"/>
+        <w:rPr>
+          <w:color w:val="000000"/>
+          <w:lang w:eastAsia="zh-CN"/>
+        </w:rPr>
+      </w:pPr>
+      <w:r>
+        <w:rPr>
+          <w:color w:val="000000"/>
+          <w:lang w:eastAsia="zh-CN"/>
+        </w:rPr>
+        <w:t>Click any one to start to fill in test result in the ‘Result Detection’ page.</w:t>
+      </w:r>
+    </w:p>
+    <w:p>
+      <w:pPr>
+        <w:pStyle w:val="ListParagraph"/>
+        <w:numPr>
+          <w:ilvl w:val="0"/>
+          <w:numId w:val="3"/>
+        </w:numPr>
+        <w:spacing w:after="0" w:line="360" w:lineRule="auto"/>
+        <w:ind w:firstLineChars="0"/>
+        <w:rPr>
+          <w:color w:val="000000"/>
+          <w:lang w:eastAsia="zh-CN"/>
+        </w:rPr>
+      </w:pPr>
+      <w:r>
+        <w:rPr>
+          <w:color w:val="000000"/>
+          <w:lang w:eastAsia="zh-CN"/>
+        </w:rPr>
+        <w:t>Verify detailed information shown on the page and then click ‘START DETECTION’</w:t>
+      </w:r>
+    </w:p>
+    <w:p>
+      <w:pPr>
+        <w:pStyle w:val="ListParagraph"/>
+        <w:numPr>
+          <w:ilvl w:val="0"/>
+          <w:numId w:val="3"/>
+        </w:numPr>
+        <w:spacing w:after="0" w:line="360" w:lineRule="auto"/>
+        <w:ind w:firstLineChars="0"/>
+        <w:rPr>
+          <w:color w:val="000000"/>
+          <w:lang w:eastAsia="zh-CN"/>
+        </w:rPr>
+      </w:pPr>
+      <w:r>
+        <w:rPr>
+          <w:color w:val="000000"/>
+          <w:lang w:eastAsia="zh-CN"/>
+        </w:rPr>
+        <w:t>A confirm message will prompt. Click ‘YES’ to continue</w:t>
+      </w:r>
+    </w:p>
+    <w:p>
+      <w:pPr>
+        <w:pStyle w:val="ListParagraph"/>
+        <w:numPr>
+          <w:ilvl w:val="0"/>
+          <w:numId w:val="3"/>
+        </w:numPr>
+        <w:spacing w:after="0" w:line="360" w:lineRule="auto"/>
+        <w:ind w:firstLineChars="0"/>
+        <w:rPr>
+          <w:color w:val="000000"/>
+          <w:lang w:eastAsia="zh-CN"/>
+        </w:rPr>
+      </w:pPr>
+      <w:r>
+        <w:rPr>
+          <w:color w:val="000000"/>
+          <w:lang w:eastAsia="zh-CN"/>
+        </w:rPr>
+        <w:t>Select ‘PASS’ or ‘FAIL’ step by step, then click ‘SUBMIT’</w:t>
+      </w:r>
+    </w:p>
+    <w:p>
+      <w:pPr>
+        <w:pStyle w:val="ListParagraph"/>
+        <w:numPr>
+          <w:ilvl w:val="0"/>
+          <w:numId w:val="3"/>
+        </w:numPr>
+        <w:spacing w:after="0" w:line="360" w:lineRule="auto"/>
+        <w:ind w:firstLineChars="0"/>
+        <w:rPr>
+          <w:color w:val="000000"/>
+          <w:lang w:eastAsia="zh-CN"/>
+        </w:rPr>
+      </w:pPr>
+      <w:r>
+        <w:rPr>
+          <w:color w:val="000000"/>
+          <w:lang w:eastAsia="zh-CN"/>
+        </w:rPr>
+        <w:t>A confirm message will prompt. Click ‘YES’ to continue</w:t>
+      </w:r>
+    </w:p>
+    <w:p>
+      <w:pPr>
+        <w:spacing w:after="0" w:line="360" w:lineRule="auto"/>
+        <w:rPr>
+          <w:color w:val="000000"/>
+          <w:lang w:eastAsia="zh-CN"/>
+        </w:rPr>
+      </w:pPr>
+    </w:p>
+    <w:p>
+      <w:pPr>
+        <w:spacing w:after="0" w:line="360" w:lineRule="auto"/>
+        <w:rPr>
+          <w:color w:val="000000"/>
+          <w:lang w:eastAsia="zh-CN"/>
+        </w:rPr>
+      </w:pPr>
+      <w:r>
+        <w:rPr>
+          <w:color w:val="000000"/>
+          <w:lang w:eastAsia="zh-CN"/>
+        </w:rPr>
+        <w:t>Please note: the user can either click the icon on the upper-left corner or simply slide the screen to get to the ‘CATEGORY’ menu, where three options can be clicked – ‘Booking Lit’, ‘Test Result’ and ‘Log Out’.</w:t>
+      </w:r>
+    </w:p>
+    <w:p>
+      <w:pPr>
+        <w:spacing w:after="0" w:line="360" w:lineRule="auto"/>
+        <w:rPr>
+          <w:color w:val="000000"/>
+          <w:lang w:eastAsia="zh-CN"/>
+        </w:rPr>
+      </w:pPr>
+    </w:p>
+    <w:p>
+      <w:pPr>
+        <w:spacing w:after="0" w:line="360" w:lineRule="auto"/>
+        <w:rPr>
+          <w:color w:val="000000"/>
+          <w:lang w:eastAsia="zh-CN"/>
+        </w:rPr>
+      </w:pPr>
+      <w:r>
+        <w:rPr>
+          <w:color w:val="000000"/>
+          <w:lang w:eastAsia="zh-CN"/>
+        </w:rPr>
+        <w:t>‘Test Result’ functionality is very similar to that for administrator except that mechanic can only view all information from his own garage.</w:t>
       </w:r>
     </w:p>
     <w:p>
@@ -675,6 +1329,386 @@
     </w:sectPr>
   </w:body>
 </w:document>
+</file>
+
+<file path=word/numbering.xml><?xml version="1.0" encoding="utf-8"?>
+<w:numbering xmlns:wpc="http://schemas.microsoft.com/office/word/2010/wordprocessingCanvas" xmlns:mc="http://schemas.openxmlformats.org/markup-compatibility/2006" xmlns:o="urn:schemas-microsoft-com:office:office" xmlns:r="http://schemas.openxmlformats.org/officeDocument/2006/relationships" xmlns:m="http://schemas.openxmlformats.org/officeDocument/2006/math" xmlns:v="urn:schemas-microsoft-com:vml" xmlns:wp14="http://schemas.microsoft.com/office/word/2010/wordprocessingDrawing" xmlns:wp="http://schemas.openxmlformats.org/drawingml/2006/wordprocessingDrawing" xmlns:w10="urn:schemas-microsoft-com:office:word" xmlns:w="http://schemas.openxmlformats.org/wordprocessingml/2006/main" xmlns:w14="http://schemas.microsoft.com/office/word/2010/wordml" xmlns:wpg="http://schemas.microsoft.com/office/word/2010/wordprocessingGroup" xmlns:wpi="http://schemas.microsoft.com/office/word/2010/wordprocessingInk" xmlns:wne="http://schemas.microsoft.com/office/word/2006/wordml" xmlns:wps="http://schemas.microsoft.com/office/word/2010/wordprocessingShape" mc:Ignorable="w14 wp14">
+  <w:abstractNum w:abstractNumId="0">
+    <w:nsid w:val="32E24F12"/>
+    <w:multiLevelType w:val="hybridMultilevel"/>
+    <w:tmpl w:val="4D58B7FC"/>
+    <w:lvl w:ilvl="0" w:tplc="9E3624EC">
+      <w:start w:val="1"/>
+      <w:numFmt w:val="bullet"/>
+      <w:lvlText w:val=""/>
+      <w:lvlJc w:val="left"/>
+      <w:pPr>
+        <w:ind w:left="420" w:hanging="420"/>
+      </w:pPr>
+      <w:rPr>
+        <w:rFonts w:ascii="Wingdings" w:hAnsi="Wingdings" w:hint="default"/>
+      </w:rPr>
+    </w:lvl>
+    <w:lvl w:ilvl="1" w:tplc="04090003">
+      <w:start w:val="1"/>
+      <w:numFmt w:val="bullet"/>
+      <w:lvlText w:val=""/>
+      <w:lvlJc w:val="left"/>
+      <w:pPr>
+        <w:ind w:left="840" w:hanging="420"/>
+      </w:pPr>
+      <w:rPr>
+        <w:rFonts w:ascii="Wingdings" w:hAnsi="Wingdings" w:hint="default"/>
+      </w:rPr>
+    </w:lvl>
+    <w:lvl w:ilvl="2" w:tplc="04090005">
+      <w:start w:val="1"/>
+      <w:numFmt w:val="bullet"/>
+      <w:lvlText w:val=""/>
+      <w:lvlJc w:val="left"/>
+      <w:pPr>
+        <w:ind w:left="1260" w:hanging="420"/>
+      </w:pPr>
+      <w:rPr>
+        <w:rFonts w:ascii="Wingdings" w:hAnsi="Wingdings" w:hint="default"/>
+      </w:rPr>
+    </w:lvl>
+    <w:lvl w:ilvl="3" w:tplc="04090001">
+      <w:start w:val="1"/>
+      <w:numFmt w:val="bullet"/>
+      <w:lvlText w:val=""/>
+      <w:lvlJc w:val="left"/>
+      <w:pPr>
+        <w:ind w:left="1680" w:hanging="420"/>
+      </w:pPr>
+      <w:rPr>
+        <w:rFonts w:ascii="Wingdings" w:hAnsi="Wingdings" w:hint="default"/>
+      </w:rPr>
+    </w:lvl>
+    <w:lvl w:ilvl="4" w:tplc="04090003">
+      <w:start w:val="1"/>
+      <w:numFmt w:val="bullet"/>
+      <w:lvlText w:val=""/>
+      <w:lvlJc w:val="left"/>
+      <w:pPr>
+        <w:ind w:left="2100" w:hanging="420"/>
+      </w:pPr>
+      <w:rPr>
+        <w:rFonts w:ascii="Wingdings" w:hAnsi="Wingdings" w:hint="default"/>
+      </w:rPr>
+    </w:lvl>
+    <w:lvl w:ilvl="5" w:tplc="04090005">
+      <w:start w:val="1"/>
+      <w:numFmt w:val="bullet"/>
+      <w:lvlText w:val=""/>
+      <w:lvlJc w:val="left"/>
+      <w:pPr>
+        <w:ind w:left="2520" w:hanging="420"/>
+      </w:pPr>
+      <w:rPr>
+        <w:rFonts w:ascii="Wingdings" w:hAnsi="Wingdings" w:hint="default"/>
+      </w:rPr>
+    </w:lvl>
+    <w:lvl w:ilvl="6" w:tplc="04090001">
+      <w:start w:val="1"/>
+      <w:numFmt w:val="bullet"/>
+      <w:lvlText w:val=""/>
+      <w:lvlJc w:val="left"/>
+      <w:pPr>
+        <w:ind w:left="2940" w:hanging="420"/>
+      </w:pPr>
+      <w:rPr>
+        <w:rFonts w:ascii="Wingdings" w:hAnsi="Wingdings" w:hint="default"/>
+      </w:rPr>
+    </w:lvl>
+    <w:lvl w:ilvl="7" w:tplc="04090003">
+      <w:start w:val="1"/>
+      <w:numFmt w:val="bullet"/>
+      <w:lvlText w:val=""/>
+      <w:lvlJc w:val="left"/>
+      <w:pPr>
+        <w:ind w:left="3360" w:hanging="420"/>
+      </w:pPr>
+      <w:rPr>
+        <w:rFonts w:ascii="Wingdings" w:hAnsi="Wingdings" w:hint="default"/>
+      </w:rPr>
+    </w:lvl>
+    <w:lvl w:ilvl="8" w:tplc="04090005">
+      <w:start w:val="1"/>
+      <w:numFmt w:val="bullet"/>
+      <w:lvlText w:val=""/>
+      <w:lvlJc w:val="left"/>
+      <w:pPr>
+        <w:ind w:left="3780" w:hanging="420"/>
+      </w:pPr>
+      <w:rPr>
+        <w:rFonts w:ascii="Wingdings" w:hAnsi="Wingdings" w:hint="default"/>
+      </w:rPr>
+    </w:lvl>
+  </w:abstractNum>
+  <w:abstractNum w:abstractNumId="1">
+    <w:nsid w:val="430C6F0B"/>
+    <w:multiLevelType w:val="hybridMultilevel"/>
+    <w:tmpl w:val="B48A99AE"/>
+    <w:lvl w:ilvl="0" w:tplc="9E3624EC">
+      <w:start w:val="1"/>
+      <w:numFmt w:val="bullet"/>
+      <w:lvlText w:val=""/>
+      <w:lvlJc w:val="left"/>
+      <w:pPr>
+        <w:ind w:left="420" w:hanging="420"/>
+      </w:pPr>
+      <w:rPr>
+        <w:rFonts w:ascii="Wingdings" w:hAnsi="Wingdings" w:hint="default"/>
+      </w:rPr>
+    </w:lvl>
+    <w:lvl w:ilvl="1" w:tplc="04090003">
+      <w:start w:val="1"/>
+      <w:numFmt w:val="bullet"/>
+      <w:lvlText w:val=""/>
+      <w:lvlJc w:val="left"/>
+      <w:pPr>
+        <w:ind w:left="840" w:hanging="420"/>
+      </w:pPr>
+      <w:rPr>
+        <w:rFonts w:ascii="Wingdings" w:hAnsi="Wingdings" w:hint="default"/>
+      </w:rPr>
+    </w:lvl>
+    <w:lvl w:ilvl="2" w:tplc="04090005">
+      <w:start w:val="1"/>
+      <w:numFmt w:val="bullet"/>
+      <w:lvlText w:val=""/>
+      <w:lvlJc w:val="left"/>
+      <w:pPr>
+        <w:ind w:left="1260" w:hanging="420"/>
+      </w:pPr>
+      <w:rPr>
+        <w:rFonts w:ascii="Wingdings" w:hAnsi="Wingdings" w:hint="default"/>
+      </w:rPr>
+    </w:lvl>
+    <w:lvl w:ilvl="3" w:tplc="04090001">
+      <w:start w:val="1"/>
+      <w:numFmt w:val="bullet"/>
+      <w:lvlText w:val=""/>
+      <w:lvlJc w:val="left"/>
+      <w:pPr>
+        <w:ind w:left="1680" w:hanging="420"/>
+      </w:pPr>
+      <w:rPr>
+        <w:rFonts w:ascii="Wingdings" w:hAnsi="Wingdings" w:hint="default"/>
+      </w:rPr>
+    </w:lvl>
+    <w:lvl w:ilvl="4" w:tplc="04090003">
+      <w:start w:val="1"/>
+      <w:numFmt w:val="bullet"/>
+      <w:lvlText w:val=""/>
+      <w:lvlJc w:val="left"/>
+      <w:pPr>
+        <w:ind w:left="2100" w:hanging="420"/>
+      </w:pPr>
+      <w:rPr>
+        <w:rFonts w:ascii="Wingdings" w:hAnsi="Wingdings" w:hint="default"/>
+      </w:rPr>
+    </w:lvl>
+    <w:lvl w:ilvl="5" w:tplc="04090005">
+      <w:start w:val="1"/>
+      <w:numFmt w:val="bullet"/>
+      <w:lvlText w:val=""/>
+      <w:lvlJc w:val="left"/>
+      <w:pPr>
+        <w:ind w:left="2520" w:hanging="420"/>
+      </w:pPr>
+      <w:rPr>
+        <w:rFonts w:ascii="Wingdings" w:hAnsi="Wingdings" w:hint="default"/>
+      </w:rPr>
+    </w:lvl>
+    <w:lvl w:ilvl="6" w:tplc="04090001">
+      <w:start w:val="1"/>
+      <w:numFmt w:val="bullet"/>
+      <w:lvlText w:val=""/>
+      <w:lvlJc w:val="left"/>
+      <w:pPr>
+        <w:ind w:left="2940" w:hanging="420"/>
+      </w:pPr>
+      <w:rPr>
+        <w:rFonts w:ascii="Wingdings" w:hAnsi="Wingdings" w:hint="default"/>
+      </w:rPr>
+    </w:lvl>
+    <w:lvl w:ilvl="7" w:tplc="04090003">
+      <w:start w:val="1"/>
+      <w:numFmt w:val="bullet"/>
+      <w:lvlText w:val=""/>
+      <w:lvlJc w:val="left"/>
+      <w:pPr>
+        <w:ind w:left="3360" w:hanging="420"/>
+      </w:pPr>
+      <w:rPr>
+        <w:rFonts w:ascii="Wingdings" w:hAnsi="Wingdings" w:hint="default"/>
+      </w:rPr>
+    </w:lvl>
+    <w:lvl w:ilvl="8" w:tplc="04090005">
+      <w:start w:val="1"/>
+      <w:numFmt w:val="bullet"/>
+      <w:lvlText w:val=""/>
+      <w:lvlJc w:val="left"/>
+      <w:pPr>
+        <w:ind w:left="3780" w:hanging="420"/>
+      </w:pPr>
+      <w:rPr>
+        <w:rFonts w:ascii="Wingdings" w:hAnsi="Wingdings" w:hint="default"/>
+      </w:rPr>
+    </w:lvl>
+  </w:abstractNum>
+  <w:abstractNum w:abstractNumId="2">
+    <w:nsid w:val="5F8F2B41"/>
+    <w:multiLevelType w:val="hybridMultilevel"/>
+    <w:tmpl w:val="1B76C1E4"/>
+    <w:lvl w:ilvl="0" w:tplc="9E3624EC">
+      <w:start w:val="1"/>
+      <w:numFmt w:val="bullet"/>
+      <w:lvlText w:val=""/>
+      <w:lvlJc w:val="left"/>
+      <w:pPr>
+        <w:ind w:left="420" w:hanging="420"/>
+      </w:pPr>
+      <w:rPr>
+        <w:rFonts w:ascii="Wingdings" w:hAnsi="Wingdings" w:hint="default"/>
+      </w:rPr>
+    </w:lvl>
+    <w:lvl w:ilvl="1" w:tplc="04090003">
+      <w:start w:val="1"/>
+      <w:numFmt w:val="bullet"/>
+      <w:lvlText w:val=""/>
+      <w:lvlJc w:val="left"/>
+      <w:pPr>
+        <w:ind w:left="840" w:hanging="420"/>
+      </w:pPr>
+      <w:rPr>
+        <w:rFonts w:ascii="Wingdings" w:hAnsi="Wingdings" w:hint="default"/>
+      </w:rPr>
+    </w:lvl>
+    <w:lvl w:ilvl="2" w:tplc="04090005">
+      <w:start w:val="1"/>
+      <w:numFmt w:val="bullet"/>
+      <w:lvlText w:val=""/>
+      <w:lvlJc w:val="left"/>
+      <w:pPr>
+        <w:ind w:left="1260" w:hanging="420"/>
+      </w:pPr>
+      <w:rPr>
+        <w:rFonts w:ascii="Wingdings" w:hAnsi="Wingdings" w:hint="default"/>
+      </w:rPr>
+    </w:lvl>
+    <w:lvl w:ilvl="3" w:tplc="04090001">
+      <w:start w:val="1"/>
+      <w:numFmt w:val="bullet"/>
+      <w:lvlText w:val=""/>
+      <w:lvlJc w:val="left"/>
+      <w:pPr>
+        <w:ind w:left="1680" w:hanging="420"/>
+      </w:pPr>
+      <w:rPr>
+        <w:rFonts w:ascii="Wingdings" w:hAnsi="Wingdings" w:hint="default"/>
+      </w:rPr>
+    </w:lvl>
+    <w:lvl w:ilvl="4" w:tplc="04090003">
+      <w:start w:val="1"/>
+      <w:numFmt w:val="bullet"/>
+      <w:lvlText w:val=""/>
+      <w:lvlJc w:val="left"/>
+      <w:pPr>
+        <w:ind w:left="2100" w:hanging="420"/>
+      </w:pPr>
+      <w:rPr>
+        <w:rFonts w:ascii="Wingdings" w:hAnsi="Wingdings" w:hint="default"/>
+      </w:rPr>
+    </w:lvl>
+    <w:lvl w:ilvl="5" w:tplc="04090005">
+      <w:start w:val="1"/>
+      <w:numFmt w:val="bullet"/>
+      <w:lvlText w:val=""/>
+      <w:lvlJc w:val="left"/>
+      <w:pPr>
+        <w:ind w:left="2520" w:hanging="420"/>
+      </w:pPr>
+      <w:rPr>
+        <w:rFonts w:ascii="Wingdings" w:hAnsi="Wingdings" w:hint="default"/>
+      </w:rPr>
+    </w:lvl>
+    <w:lvl w:ilvl="6" w:tplc="04090001">
+      <w:start w:val="1"/>
+      <w:numFmt w:val="bullet"/>
+      <w:lvlText w:val=""/>
+      <w:lvlJc w:val="left"/>
+      <w:pPr>
+        <w:ind w:left="2940" w:hanging="420"/>
+      </w:pPr>
+      <w:rPr>
+        <w:rFonts w:ascii="Wingdings" w:hAnsi="Wingdings" w:hint="default"/>
+      </w:rPr>
+    </w:lvl>
+    <w:lvl w:ilvl="7" w:tplc="04090003">
+      <w:start w:val="1"/>
+      <w:numFmt w:val="bullet"/>
+      <w:lvlText w:val=""/>
+      <w:lvlJc w:val="left"/>
+      <w:pPr>
+        <w:ind w:left="3360" w:hanging="420"/>
+      </w:pPr>
+      <w:rPr>
+        <w:rFonts w:ascii="Wingdings" w:hAnsi="Wingdings" w:hint="default"/>
+      </w:rPr>
+    </w:lvl>
+    <w:lvl w:ilvl="8" w:tplc="04090005">
+      <w:start w:val="1"/>
+      <w:numFmt w:val="bullet"/>
+      <w:lvlText w:val=""/>
+      <w:lvlJc w:val="left"/>
+      <w:pPr>
+        <w:ind w:left="3780" w:hanging="420"/>
+      </w:pPr>
+      <w:rPr>
+        <w:rFonts w:ascii="Wingdings" w:hAnsi="Wingdings" w:hint="default"/>
+      </w:rPr>
+    </w:lvl>
+  </w:abstractNum>
+  <w:num w:numId="1">
+    <w:abstractNumId w:val="1"/>
+    <w:lvlOverride w:ilvl="0"/>
+    <w:lvlOverride w:ilvl="1"/>
+    <w:lvlOverride w:ilvl="2"/>
+    <w:lvlOverride w:ilvl="3"/>
+    <w:lvlOverride w:ilvl="4"/>
+    <w:lvlOverride w:ilvl="5"/>
+    <w:lvlOverride w:ilvl="6"/>
+    <w:lvlOverride w:ilvl="7"/>
+    <w:lvlOverride w:ilvl="8"/>
+  </w:num>
+  <w:num w:numId="2">
+    <w:abstractNumId w:val="2"/>
+    <w:lvlOverride w:ilvl="0"/>
+    <w:lvlOverride w:ilvl="1"/>
+    <w:lvlOverride w:ilvl="2"/>
+    <w:lvlOverride w:ilvl="3"/>
+    <w:lvlOverride w:ilvl="4"/>
+    <w:lvlOverride w:ilvl="5"/>
+    <w:lvlOverride w:ilvl="6"/>
+    <w:lvlOverride w:ilvl="7"/>
+    <w:lvlOverride w:ilvl="8"/>
+  </w:num>
+  <w:num w:numId="3">
+    <w:abstractNumId w:val="0"/>
+    <w:lvlOverride w:ilvl="0"/>
+    <w:lvlOverride w:ilvl="1"/>
+    <w:lvlOverride w:ilvl="2"/>
+    <w:lvlOverride w:ilvl="3"/>
+    <w:lvlOverride w:ilvl="4"/>
+    <w:lvlOverride w:ilvl="5"/>
+    <w:lvlOverride w:ilvl="6"/>
+    <w:lvlOverride w:ilvl="7"/>
+    <w:lvlOverride w:ilvl="8"/>
+  </w:num>
+</w:numbering>
 </file>
 
 <file path=word/styles.xml><?xml version="1.0" encoding="utf-8"?>
@@ -864,6 +1898,19 @@
     <w:semiHidden/>
     <w:unhideWhenUsed/>
   </w:style>
+  <w:style w:type="paragraph" w:styleId="ListParagraph">
+    <w:name w:val="List Paragraph"/>
+    <w:basedOn w:val="Normal"/>
+    <w:uiPriority w:val="34"/>
+    <w:qFormat/>
+    <w:rsid w:val="00827C13"/>
+    <w:pPr>
+      <w:ind w:firstLineChars="200" w:firstLine="420"/>
+    </w:pPr>
+    <w:rPr>
+      <w:rFonts w:eastAsiaTheme="minorEastAsia"/>
+    </w:rPr>
+  </w:style>
 </w:styles>
 </file>
 
@@ -1053,6 +2100,19 @@
     <w:uiPriority w:val="99"/>
     <w:semiHidden/>
     <w:unhideWhenUsed/>
+  </w:style>
+  <w:style w:type="paragraph" w:styleId="ListParagraph">
+    <w:name w:val="List Paragraph"/>
+    <w:basedOn w:val="Normal"/>
+    <w:uiPriority w:val="34"/>
+    <w:qFormat/>
+    <w:rsid w:val="00827C13"/>
+    <w:pPr>
+      <w:ind w:firstLineChars="200" w:firstLine="420"/>
+    </w:pPr>
+    <w:rPr>
+      <w:rFonts w:eastAsiaTheme="minorEastAsia"/>
+    </w:rPr>
   </w:style>
 </w:styles>
 </file>

</xml_diff>